<commit_message>
Admin changes user documentation work
</commit_message>
<xml_diff>
--- a/391 Project Report.docx
+++ b/391 Project Report.docx
@@ -7,7 +7,6 @@
         <w:pStyle w:val="Title"/>
         <w:jc w:val="center"/>
       </w:pPr>
-      <w:bookmarkStart w:id="0" w:name="_GoBack"/>
       <w:r>
         <w:t>391 Project Report</w:t>
       </w:r>
@@ -300,6 +299,7 @@
         <w:br w:type="page"/>
       </w:r>
       <w:r>
+        <w:lastRenderedPageBreak/>
         <w:softHyphen/>
       </w:r>
       <w:r>
@@ -322,7 +322,6 @@
           <w:b w:val="0"/>
           <w:u w:val="single"/>
         </w:rPr>
-        <w:lastRenderedPageBreak/>
         <w:t>Introduction</w:t>
       </w:r>
     </w:p>
@@ -371,7 +370,6 @@
           <w:sz w:val="28"/>
           <w:szCs w:val="28"/>
         </w:rPr>
-        <w:lastRenderedPageBreak/>
         <w:t>General Files</w:t>
       </w:r>
     </w:p>
@@ -405,6 +403,7 @@
       <w:r>
         <w:rPr>
           <w:rFonts w:cs="Consolas"/>
+          <w:b/>
           <w:color w:val="262626"/>
         </w:rPr>
         <w:t>index.php</w:t>
@@ -413,9 +412,17 @@
       <w:r>
         <w:rPr>
           <w:rFonts w:cs="Consolas"/>
-          <w:color w:val="262626"/>
-        </w:rPr>
-        <w:t>: Opens login/</w:t>
+          <w:b/>
+          <w:color w:val="262626"/>
+        </w:rPr>
+        <w:t>:</w:t>
+      </w:r>
+      <w:r>
+        <w:rPr>
+          <w:rFonts w:cs="Consolas"/>
+          <w:color w:val="262626"/>
+        </w:rPr>
+        <w:t xml:space="preserve"> Opens login/</w:t>
       </w:r>
       <w:proofErr w:type="spellStart"/>
       <w:r>
@@ -595,6 +602,7 @@
       <w:r>
         <w:rPr>
           <w:rFonts w:cs="Consolas"/>
+          <w:b/>
           <w:color w:val="262626"/>
         </w:rPr>
         <w:t>header.php</w:t>
@@ -603,6 +611,7 @@
       <w:r>
         <w:rPr>
           <w:rFonts w:cs="Consolas"/>
+          <w:b/>
           <w:color w:val="262626"/>
         </w:rPr>
         <w:t>:</w:t>
@@ -667,6 +676,7 @@
       <w:r>
         <w:rPr>
           <w:rFonts w:cs="Consolas"/>
+          <w:b/>
           <w:color w:val="262626"/>
         </w:rPr>
         <w:t>profile.php</w:t>
@@ -675,9 +685,17 @@
       <w:r>
         <w:rPr>
           <w:rFonts w:cs="Consolas"/>
-          <w:color w:val="262626"/>
-        </w:rPr>
-        <w:t xml:space="preserve">: Called after a user logs in or signs up. Displays some information about the user. Also is called when a user clicks the home button at the top of the page displayed by the </w:t>
+          <w:b/>
+          <w:color w:val="262626"/>
+        </w:rPr>
+        <w:t>:</w:t>
+      </w:r>
+      <w:r>
+        <w:rPr>
+          <w:rFonts w:cs="Consolas"/>
+          <w:color w:val="262626"/>
+        </w:rPr>
+        <w:t xml:space="preserve"> Called after a user logs in or signs up. Displays some information about the user. Also is called when a user clicks the home button at the top of the page displayed by the </w:t>
       </w:r>
       <w:proofErr w:type="spellStart"/>
       <w:r>
@@ -688,6 +706,13 @@
         <w:t>header.php</w:t>
       </w:r>
       <w:proofErr w:type="spellEnd"/>
+      <w:r>
+        <w:rPr>
+          <w:rFonts w:cs="Consolas"/>
+          <w:color w:val="262626"/>
+        </w:rPr>
+        <w:t>.</w:t>
+      </w:r>
     </w:p>
     <w:p>
       <w:pPr>
@@ -714,10 +739,109 @@
           <w:color w:val="262626"/>
         </w:rPr>
       </w:pPr>
-      <w:proofErr w:type="spellStart"/>
-      <w:r>
-        <w:rPr>
-          <w:rFonts w:cs="Consolas"/>
+      <w:r>
+        <w:rPr>
+          <w:rFonts w:cs="Consolas"/>
+          <w:color w:val="262626"/>
+        </w:rPr>
+        <w:t xml:space="preserve">SELECT </w:t>
+      </w:r>
+      <w:proofErr w:type="spellStart"/>
+      <w:r>
+        <w:rPr>
+          <w:rFonts w:cs="Consolas"/>
+          <w:color w:val="262626"/>
+        </w:rPr>
+        <w:t>user_name,first_name,last_name,address,email,phone</w:t>
+      </w:r>
+      <w:proofErr w:type="spellEnd"/>
+      <w:r>
+        <w:rPr>
+          <w:rFonts w:cs="Consolas"/>
+          <w:color w:val="262626"/>
+        </w:rPr>
+        <w:t xml:space="preserve"> FROM persons WHERE </w:t>
+      </w:r>
+      <w:proofErr w:type="spellStart"/>
+      <w:r>
+        <w:rPr>
+          <w:rFonts w:cs="Consolas"/>
+          <w:color w:val="262626"/>
+        </w:rPr>
+        <w:t>user_name</w:t>
+      </w:r>
+      <w:proofErr w:type="spellEnd"/>
+      <w:r>
+        <w:rPr>
+          <w:rFonts w:cs="Consolas"/>
+          <w:color w:val="262626"/>
+        </w:rPr>
+        <w:t xml:space="preserve"> =\''.$username.</w:t>
+      </w:r>
+    </w:p>
+    <w:p>
+      <w:pPr>
+        <w:widowControl w:val="0"/>
+        <w:autoSpaceDE w:val="0"/>
+        <w:autoSpaceDN w:val="0"/>
+        <w:adjustRightInd w:val="0"/>
+        <w:ind w:firstLine="720"/>
+        <w:rPr>
+          <w:rFonts w:cs="Consolas"/>
+          <w:color w:val="262626"/>
+        </w:rPr>
+      </w:pPr>
+    </w:p>
+    <w:p>
+      <w:pPr>
+        <w:widowControl w:val="0"/>
+        <w:autoSpaceDE w:val="0"/>
+        <w:autoSpaceDN w:val="0"/>
+        <w:adjustRightInd w:val="0"/>
+        <w:ind w:firstLine="720"/>
+        <w:rPr>
+          <w:rFonts w:cs="Consolas"/>
+          <w:color w:val="262626"/>
+        </w:rPr>
+      </w:pPr>
+      <w:r>
+        <w:rPr>
+          <w:rFonts w:cs="Consolas"/>
+          <w:color w:val="262626"/>
+        </w:rPr>
+        <w:t>This query is used to get information about the user. This information is displayed to the user.</w:t>
+      </w:r>
+    </w:p>
+    <w:p>
+      <w:pPr>
+        <w:widowControl w:val="0"/>
+        <w:autoSpaceDE w:val="0"/>
+        <w:autoSpaceDN w:val="0"/>
+        <w:adjustRightInd w:val="0"/>
+        <w:ind w:firstLine="720"/>
+        <w:rPr>
+          <w:rFonts w:cs="Consolas"/>
+          <w:color w:val="262626"/>
+        </w:rPr>
+      </w:pPr>
+    </w:p>
+    <w:p>
+      <w:pPr>
+        <w:widowControl w:val="0"/>
+        <w:autoSpaceDE w:val="0"/>
+        <w:autoSpaceDN w:val="0"/>
+        <w:adjustRightInd w:val="0"/>
+        <w:ind w:firstLine="720"/>
+        <w:rPr>
+          <w:rFonts w:cs="Consolas"/>
+          <w:color w:val="262626"/>
+        </w:rPr>
+      </w:pPr>
+      <w:proofErr w:type="spellStart"/>
+      <w:r>
+        <w:rPr>
+          <w:rFonts w:cs="Consolas"/>
+          <w:b/>
           <w:color w:val="262626"/>
         </w:rPr>
         <w:t>function.php</w:t>
@@ -726,9 +850,17 @@
       <w:r>
         <w:rPr>
           <w:rFonts w:cs="Consolas"/>
-          <w:color w:val="262626"/>
-        </w:rPr>
-        <w:t>: Functions necessary for string sanitizing, and creating and destroying sessions.</w:t>
+          <w:b/>
+          <w:color w:val="262626"/>
+        </w:rPr>
+        <w:t>:</w:t>
+      </w:r>
+      <w:r>
+        <w:rPr>
+          <w:rFonts w:cs="Consolas"/>
+          <w:color w:val="262626"/>
+        </w:rPr>
+        <w:t xml:space="preserve"> Functions necessary for string sanitizing, and creating and destroying sessions.</w:t>
       </w:r>
     </w:p>
     <w:p>
@@ -967,6 +1099,13 @@
         </w:rPr>
         <w:t>:</w:t>
       </w:r>
+      <w:r>
+        <w:rPr>
+          <w:rFonts w:cs="Consolas"/>
+          <w:color w:val="262626"/>
+        </w:rPr>
+        <w:t xml:space="preserve"> Used for database connection</w:t>
+      </w:r>
     </w:p>
     <w:p>
       <w:pPr>
@@ -993,281 +1132,358 @@
           <w:sz w:val="28"/>
           <w:szCs w:val="28"/>
         </w:rPr>
-        <w:t>Style sheets and Images</w:t>
+        <w:t xml:space="preserve">Style sheets </w:t>
       </w:r>
       <w:r>
         <w:rPr>
           <w:sz w:val="28"/>
           <w:szCs w:val="28"/>
         </w:rPr>
-        <w:t xml:space="preserve"> (/include directory)</w:t>
+        <w:t>(/include</w:t>
       </w:r>
       <w:r>
         <w:rPr>
           <w:sz w:val="28"/>
           <w:szCs w:val="28"/>
         </w:rPr>
-        <w:t>:</w:t>
-      </w:r>
-    </w:p>
-    <w:p/>
-    <w:p>
-      <w:pPr>
-        <w:widowControl w:val="0"/>
-        <w:autoSpaceDE w:val="0"/>
-        <w:autoSpaceDN w:val="0"/>
-        <w:adjustRightInd w:val="0"/>
-        <w:rPr>
-          <w:rFonts w:cs="Consolas"/>
-          <w:color w:val="262626"/>
-        </w:rPr>
-      </w:pPr>
-      <w:r>
-        <w:tab/>
-      </w:r>
-      <w:r>
-        <w:rPr>
-          <w:rFonts w:cs="Consolas"/>
-          <w:color w:val="262626"/>
-        </w:rPr>
-        <w:t>signin.css</w:t>
-      </w:r>
-      <w:r>
-        <w:rPr>
-          <w:rFonts w:cs="Consolas"/>
-          <w:color w:val="262626"/>
-        </w:rPr>
-        <w:t xml:space="preserve">: </w:t>
-      </w:r>
-      <w:proofErr w:type="spellStart"/>
-      <w:r>
-        <w:rPr>
-          <w:rFonts w:cs="Consolas"/>
-          <w:color w:val="262626"/>
-        </w:rPr>
-        <w:t>css</w:t>
-      </w:r>
-      <w:proofErr w:type="spellEnd"/>
-      <w:r>
-        <w:rPr>
-          <w:rFonts w:cs="Consolas"/>
-          <w:color w:val="262626"/>
-        </w:rPr>
-        <w:t xml:space="preserve"> file for formatting</w:t>
-      </w:r>
-    </w:p>
-    <w:p>
-      <w:pPr>
-        <w:widowControl w:val="0"/>
-        <w:autoSpaceDE w:val="0"/>
-        <w:autoSpaceDN w:val="0"/>
-        <w:adjustRightInd w:val="0"/>
-        <w:rPr>
-          <w:rFonts w:cs="Consolas"/>
-          <w:color w:val="262626"/>
-        </w:rPr>
-      </w:pPr>
-      <w:r>
-        <w:rPr>
-          <w:rFonts w:cs="Consolas"/>
-          <w:color w:val="262626"/>
-        </w:rPr>
-        <w:t xml:space="preserve">            </w:t>
-      </w:r>
-      <w:r>
-        <w:rPr>
-          <w:rFonts w:cs="Consolas"/>
-          <w:color w:val="262626"/>
-        </w:rPr>
-        <w:tab/>
-      </w:r>
-      <w:r>
-        <w:rPr>
-          <w:rFonts w:cs="Consolas"/>
-          <w:color w:val="262626"/>
-        </w:rPr>
-        <w:t>theme.css</w:t>
-      </w:r>
-      <w:r>
-        <w:rPr>
-          <w:rFonts w:cs="Consolas"/>
-          <w:color w:val="262626"/>
-        </w:rPr>
-        <w:t xml:space="preserve">: </w:t>
-      </w:r>
-      <w:proofErr w:type="spellStart"/>
-      <w:r>
-        <w:rPr>
-          <w:rFonts w:cs="Consolas"/>
-          <w:color w:val="262626"/>
-        </w:rPr>
-        <w:t>css</w:t>
-      </w:r>
-      <w:proofErr w:type="spellEnd"/>
-      <w:r>
-        <w:rPr>
-          <w:rFonts w:cs="Consolas"/>
-          <w:color w:val="262626"/>
-        </w:rPr>
-        <w:t xml:space="preserve"> file for formatting </w:t>
-      </w:r>
-    </w:p>
-    <w:p>
-      <w:pPr>
-        <w:widowControl w:val="0"/>
-        <w:autoSpaceDE w:val="0"/>
-        <w:autoSpaceDN w:val="0"/>
-        <w:adjustRightInd w:val="0"/>
-        <w:ind w:firstLine="720"/>
-        <w:rPr>
-          <w:rFonts w:cs="Consolas"/>
-          <w:color w:val="262626"/>
-        </w:rPr>
-      </w:pPr>
-      <w:r>
-        <w:rPr>
-          <w:rFonts w:cs="Consolas"/>
-          <w:color w:val="262626"/>
-        </w:rPr>
-        <w:t>bgimage.jpg</w:t>
-      </w:r>
-      <w:r>
-        <w:rPr>
-          <w:rFonts w:cs="Consolas"/>
-          <w:color w:val="262626"/>
-        </w:rPr>
-        <w:t>: Background picture for website</w:t>
-      </w:r>
-    </w:p>
-    <w:p>
-      <w:pPr>
-        <w:widowControl w:val="0"/>
-        <w:autoSpaceDE w:val="0"/>
-        <w:autoSpaceDN w:val="0"/>
-        <w:adjustRightInd w:val="0"/>
-        <w:ind w:firstLine="720"/>
-        <w:rPr>
-          <w:rFonts w:cs="Consolas"/>
-          <w:color w:val="262626"/>
-        </w:rPr>
-      </w:pPr>
-      <w:r>
-        <w:rPr>
-          <w:rFonts w:cs="Consolas"/>
-          <w:color w:val="262626"/>
-        </w:rPr>
-        <w:t xml:space="preserve">logo.png: </w:t>
-      </w:r>
-      <w:proofErr w:type="spellStart"/>
-      <w:r>
-        <w:rPr>
-          <w:rFonts w:cs="Consolas"/>
-          <w:color w:val="262626"/>
-        </w:rPr>
-        <w:t>Photoshare</w:t>
-      </w:r>
-      <w:proofErr w:type="spellEnd"/>
-      <w:r>
-        <w:rPr>
-          <w:rFonts w:cs="Consolas"/>
-          <w:color w:val="262626"/>
-        </w:rPr>
-        <w:t xml:space="preserve"> logo in blue</w:t>
-      </w:r>
-    </w:p>
-    <w:p>
-      <w:pPr>
-        <w:widowControl w:val="0"/>
-        <w:autoSpaceDE w:val="0"/>
-        <w:autoSpaceDN w:val="0"/>
-        <w:adjustRightInd w:val="0"/>
-        <w:ind w:firstLine="720"/>
-        <w:rPr>
-          <w:rFonts w:cs="Consolas"/>
-          <w:color w:val="262626"/>
-        </w:rPr>
-      </w:pPr>
-      <w:r>
-        <w:rPr>
-          <w:rFonts w:cs="Consolas"/>
-          <w:color w:val="262626"/>
-        </w:rPr>
-        <w:t xml:space="preserve">logored.png: </w:t>
-      </w:r>
-      <w:proofErr w:type="spellStart"/>
-      <w:r>
-        <w:rPr>
-          <w:rFonts w:cs="Consolas"/>
-          <w:color w:val="262626"/>
-        </w:rPr>
-        <w:t>Photoshare</w:t>
-      </w:r>
-      <w:proofErr w:type="spellEnd"/>
-      <w:r>
-        <w:rPr>
-          <w:rFonts w:cs="Consolas"/>
-          <w:color w:val="262626"/>
-        </w:rPr>
-        <w:t xml:space="preserve"> logo in red</w:t>
-      </w:r>
-    </w:p>
-    <w:p>
-      <w:r>
-        <w:tab/>
-      </w:r>
-    </w:p>
-    <w:p>
-      <w:pPr>
-        <w:pStyle w:val="Heading2"/>
+        <w:t>/</w:t>
+      </w:r>
+      <w:proofErr w:type="spellStart"/>
+      <w:r>
         <w:rPr>
           <w:sz w:val="28"/>
           <w:szCs w:val="28"/>
         </w:rPr>
-      </w:pPr>
-      <w:proofErr w:type="spellStart"/>
+        <w:t>css</w:t>
+      </w:r>
+      <w:proofErr w:type="spellEnd"/>
       <w:r>
         <w:rPr>
           <w:sz w:val="28"/>
           <w:szCs w:val="28"/>
         </w:rPr>
-        <w:t>Usermanagement</w:t>
-      </w:r>
-      <w:proofErr w:type="spellEnd"/>
+        <w:t xml:space="preserve"> directory)</w:t>
+      </w:r>
       <w:r>
         <w:rPr>
           <w:sz w:val="28"/>
           <w:szCs w:val="28"/>
         </w:rPr>
-        <w:t xml:space="preserve"> Module </w:t>
-      </w:r>
-      <w:r>
+        <w:t>:</w:t>
+      </w:r>
+    </w:p>
+    <w:p/>
+    <w:p>
+      <w:pPr>
+        <w:widowControl w:val="0"/>
+        <w:autoSpaceDE w:val="0"/>
+        <w:autoSpaceDN w:val="0"/>
+        <w:adjustRightInd w:val="0"/>
+        <w:rPr>
+          <w:rFonts w:cs="Consolas"/>
+          <w:color w:val="262626"/>
+        </w:rPr>
+      </w:pPr>
+      <w:r>
+        <w:tab/>
+      </w:r>
+      <w:r>
+        <w:rPr>
+          <w:rFonts w:cs="Consolas"/>
+          <w:color w:val="262626"/>
+        </w:rPr>
+        <w:t>signin.css</w:t>
+      </w:r>
+      <w:r>
+        <w:rPr>
+          <w:rFonts w:cs="Consolas"/>
+          <w:color w:val="262626"/>
+        </w:rPr>
+        <w:t xml:space="preserve">: </w:t>
+      </w:r>
+      <w:proofErr w:type="spellStart"/>
+      <w:r>
+        <w:rPr>
+          <w:rFonts w:cs="Consolas"/>
+          <w:color w:val="262626"/>
+        </w:rPr>
+        <w:t>css</w:t>
+      </w:r>
+      <w:proofErr w:type="spellEnd"/>
+      <w:r>
+        <w:rPr>
+          <w:rFonts w:cs="Consolas"/>
+          <w:color w:val="262626"/>
+        </w:rPr>
+        <w:t xml:space="preserve"> file for formatting</w:t>
+      </w:r>
+    </w:p>
+    <w:p>
+      <w:pPr>
+        <w:widowControl w:val="0"/>
+        <w:autoSpaceDE w:val="0"/>
+        <w:autoSpaceDN w:val="0"/>
+        <w:adjustRightInd w:val="0"/>
+        <w:rPr>
+          <w:rFonts w:cs="Consolas"/>
+          <w:color w:val="262626"/>
+        </w:rPr>
+      </w:pPr>
+      <w:r>
+        <w:rPr>
+          <w:rFonts w:cs="Consolas"/>
+          <w:color w:val="262626"/>
+        </w:rPr>
+        <w:t xml:space="preserve">            </w:t>
+      </w:r>
+      <w:r>
+        <w:rPr>
+          <w:rFonts w:cs="Consolas"/>
+          <w:color w:val="262626"/>
+        </w:rPr>
+        <w:tab/>
+      </w:r>
+      <w:r>
+        <w:rPr>
+          <w:rFonts w:cs="Consolas"/>
+          <w:color w:val="262626"/>
+        </w:rPr>
+        <w:t>theme.css</w:t>
+      </w:r>
+      <w:r>
+        <w:rPr>
+          <w:rFonts w:cs="Consolas"/>
+          <w:color w:val="262626"/>
+        </w:rPr>
+        <w:t xml:space="preserve">: </w:t>
+      </w:r>
+      <w:proofErr w:type="spellStart"/>
+      <w:r>
+        <w:rPr>
+          <w:rFonts w:cs="Consolas"/>
+          <w:color w:val="262626"/>
+        </w:rPr>
+        <w:t>css</w:t>
+      </w:r>
+      <w:proofErr w:type="spellEnd"/>
+      <w:r>
+        <w:rPr>
+          <w:rFonts w:cs="Consolas"/>
+          <w:color w:val="262626"/>
+        </w:rPr>
+        <w:t xml:space="preserve"> file for formatting </w:t>
+      </w:r>
+    </w:p>
+    <w:p>
+      <w:pPr>
+        <w:pStyle w:val="Heading2"/>
         <w:rPr>
           <w:sz w:val="28"/>
           <w:szCs w:val="28"/>
         </w:rPr>
-        <w:t>(/</w:t>
-      </w:r>
-      <w:proofErr w:type="spellStart"/>
+      </w:pPr>
       <w:r>
         <w:rPr>
           <w:sz w:val="28"/>
           <w:szCs w:val="28"/>
         </w:rPr>
-        <w:t>usermanagement</w:t>
-      </w:r>
-      <w:proofErr w:type="spellEnd"/>
+        <w:t>Images (/include/images directory)</w:t>
+      </w:r>
       <w:r>
         <w:rPr>
           <w:sz w:val="28"/>
           <w:szCs w:val="28"/>
         </w:rPr>
-        <w:t xml:space="preserve"> directory)</w:t>
-      </w:r>
-      <w:r>
+        <w:t>:</w:t>
+      </w:r>
+    </w:p>
+    <w:p>
+      <w:pPr>
+        <w:widowControl w:val="0"/>
+        <w:autoSpaceDE w:val="0"/>
+        <w:autoSpaceDN w:val="0"/>
+        <w:adjustRightInd w:val="0"/>
+        <w:rPr>
+          <w:rFonts w:cs="Consolas"/>
+          <w:color w:val="262626"/>
+        </w:rPr>
+      </w:pPr>
+      <w:r>
+        <w:rPr>
+          <w:rFonts w:cs="Consolas"/>
+          <w:color w:val="262626"/>
+        </w:rPr>
+        <w:tab/>
+      </w:r>
+    </w:p>
+    <w:p>
+      <w:pPr>
+        <w:widowControl w:val="0"/>
+        <w:autoSpaceDE w:val="0"/>
+        <w:autoSpaceDN w:val="0"/>
+        <w:adjustRightInd w:val="0"/>
+        <w:ind w:firstLine="720"/>
+        <w:rPr>
+          <w:rFonts w:cs="Consolas"/>
+          <w:color w:val="262626"/>
+        </w:rPr>
+      </w:pPr>
+      <w:r>
+        <w:rPr>
+          <w:rFonts w:cs="Consolas"/>
+          <w:color w:val="262626"/>
+        </w:rPr>
+        <w:t>bgimage.jpg</w:t>
+      </w:r>
+      <w:r>
+        <w:rPr>
+          <w:rFonts w:cs="Consolas"/>
+          <w:color w:val="262626"/>
+        </w:rPr>
+        <w:t>: Background picture for website</w:t>
+      </w:r>
+    </w:p>
+    <w:p>
+      <w:pPr>
+        <w:widowControl w:val="0"/>
+        <w:autoSpaceDE w:val="0"/>
+        <w:autoSpaceDN w:val="0"/>
+        <w:adjustRightInd w:val="0"/>
+        <w:ind w:firstLine="720"/>
+        <w:rPr>
+          <w:rFonts w:cs="Consolas"/>
+          <w:color w:val="262626"/>
+        </w:rPr>
+      </w:pPr>
+      <w:r>
+        <w:rPr>
+          <w:rFonts w:cs="Consolas"/>
+          <w:color w:val="262626"/>
+        </w:rPr>
+        <w:t xml:space="preserve">logo.png: </w:t>
+      </w:r>
+      <w:proofErr w:type="spellStart"/>
+      <w:r>
+        <w:rPr>
+          <w:rFonts w:cs="Consolas"/>
+          <w:color w:val="262626"/>
+        </w:rPr>
+        <w:t>Photoshare</w:t>
+      </w:r>
+      <w:proofErr w:type="spellEnd"/>
+      <w:r>
+        <w:rPr>
+          <w:rFonts w:cs="Consolas"/>
+          <w:color w:val="262626"/>
+        </w:rPr>
+        <w:t xml:space="preserve"> logo in blue</w:t>
+      </w:r>
+    </w:p>
+    <w:p>
+      <w:pPr>
+        <w:widowControl w:val="0"/>
+        <w:autoSpaceDE w:val="0"/>
+        <w:autoSpaceDN w:val="0"/>
+        <w:adjustRightInd w:val="0"/>
+        <w:ind w:firstLine="720"/>
+        <w:rPr>
+          <w:rFonts w:cs="Consolas"/>
+          <w:color w:val="262626"/>
+        </w:rPr>
+      </w:pPr>
+      <w:r>
+        <w:rPr>
+          <w:rFonts w:cs="Consolas"/>
+          <w:color w:val="262626"/>
+        </w:rPr>
+        <w:t xml:space="preserve">logored.png: </w:t>
+      </w:r>
+      <w:proofErr w:type="spellStart"/>
+      <w:r>
+        <w:rPr>
+          <w:rFonts w:cs="Consolas"/>
+          <w:color w:val="262626"/>
+        </w:rPr>
+        <w:t>Photoshare</w:t>
+      </w:r>
+      <w:proofErr w:type="spellEnd"/>
+      <w:r>
+        <w:rPr>
+          <w:rFonts w:cs="Consolas"/>
+          <w:color w:val="262626"/>
+        </w:rPr>
+        <w:t xml:space="preserve"> logo in red</w:t>
+      </w:r>
+    </w:p>
+    <w:p>
+      <w:pPr>
+        <w:widowControl w:val="0"/>
+        <w:autoSpaceDE w:val="0"/>
+        <w:autoSpaceDN w:val="0"/>
+        <w:adjustRightInd w:val="0"/>
+        <w:rPr>
+          <w:rFonts w:cs="Consolas"/>
+          <w:color w:val="262626"/>
+        </w:rPr>
+      </w:pPr>
+    </w:p>
+    <w:p>
+      <w:r>
+        <w:tab/>
+      </w:r>
+    </w:p>
+    <w:p>
+      <w:pPr>
+        <w:pStyle w:val="Heading2"/>
         <w:rPr>
           <w:sz w:val="28"/>
           <w:szCs w:val="28"/>
         </w:rPr>
+      </w:pPr>
+      <w:proofErr w:type="spellStart"/>
+      <w:r>
+        <w:rPr>
+          <w:sz w:val="28"/>
+          <w:szCs w:val="28"/>
+        </w:rPr>
+        <w:t>Usermanagement</w:t>
+      </w:r>
+      <w:proofErr w:type="spellEnd"/>
+      <w:r>
+        <w:rPr>
+          <w:sz w:val="28"/>
+          <w:szCs w:val="28"/>
+        </w:rPr>
+        <w:t xml:space="preserve"> Module </w:t>
+      </w:r>
+      <w:r>
+        <w:rPr>
+          <w:sz w:val="28"/>
+          <w:szCs w:val="28"/>
+        </w:rPr>
+        <w:t>(/</w:t>
+      </w:r>
+      <w:proofErr w:type="spellStart"/>
+      <w:r>
+        <w:rPr>
+          <w:sz w:val="28"/>
+          <w:szCs w:val="28"/>
+        </w:rPr>
+        <w:t>usermanagement</w:t>
+      </w:r>
+      <w:proofErr w:type="spellEnd"/>
+      <w:r>
+        <w:rPr>
+          <w:sz w:val="28"/>
+          <w:szCs w:val="28"/>
+        </w:rPr>
+        <w:t xml:space="preserve"> directory)</w:t>
+      </w:r>
+      <w:r>
+        <w:rPr>
+          <w:sz w:val="28"/>
+          <w:szCs w:val="28"/>
+        </w:rPr>
         <w:t>:</w:t>
       </w:r>
     </w:p>
@@ -1673,6 +1889,19 @@
           <w:color w:val="262626"/>
         </w:rPr>
       </w:pPr>
+    </w:p>
+    <w:p>
+      <w:pPr>
+        <w:widowControl w:val="0"/>
+        <w:autoSpaceDE w:val="0"/>
+        <w:autoSpaceDN w:val="0"/>
+        <w:adjustRightInd w:val="0"/>
+        <w:ind w:left="720" w:firstLine="720"/>
+        <w:rPr>
+          <w:rFonts w:cs="Consolas"/>
+          <w:color w:val="262626"/>
+        </w:rPr>
+      </w:pPr>
       <w:r>
         <w:rPr>
           <w:rFonts w:cs="Consolas"/>
@@ -1719,6 +1948,19 @@
         <w:autoSpaceDE w:val="0"/>
         <w:autoSpaceDN w:val="0"/>
         <w:adjustRightInd w:val="0"/>
+        <w:ind w:left="720" w:firstLine="720"/>
+        <w:rPr>
+          <w:rFonts w:cs="Consolas"/>
+          <w:color w:val="262626"/>
+        </w:rPr>
+      </w:pPr>
+    </w:p>
+    <w:p>
+      <w:pPr>
+        <w:widowControl w:val="0"/>
+        <w:autoSpaceDE w:val="0"/>
+        <w:autoSpaceDN w:val="0"/>
+        <w:adjustRightInd w:val="0"/>
         <w:rPr>
           <w:rFonts w:cs="Consolas"/>
           <w:color w:val="262626"/>
@@ -1863,6 +2105,32 @@
           <w:rFonts w:cs="Consolas"/>
           <w:color w:val="262626"/>
         </w:rPr>
+        <w:tab/>
+      </w:r>
+      <w:r>
+        <w:rPr>
+          <w:rFonts w:cs="Consolas"/>
+          <w:color w:val="262626"/>
+        </w:rPr>
+        <w:tab/>
+      </w:r>
+    </w:p>
+    <w:p>
+      <w:pPr>
+        <w:widowControl w:val="0"/>
+        <w:autoSpaceDE w:val="0"/>
+        <w:autoSpaceDN w:val="0"/>
+        <w:adjustRightInd w:val="0"/>
+        <w:rPr>
+          <w:rFonts w:cs="Consolas"/>
+          <w:color w:val="262626"/>
+        </w:rPr>
+      </w:pPr>
+      <w:r>
+        <w:rPr>
+          <w:rFonts w:cs="Consolas"/>
+          <w:color w:val="262626"/>
+        </w:rPr>
         <w:t xml:space="preserve">        </w:t>
       </w:r>
       <w:r>
@@ -1940,6 +2208,262 @@
         </w:rPr>
         <w:t xml:space="preserve"> A session is created, the user is logged in.</w:t>
       </w:r>
+    </w:p>
+    <w:p>
+      <w:pPr>
+        <w:widowControl w:val="0"/>
+        <w:autoSpaceDE w:val="0"/>
+        <w:autoSpaceDN w:val="0"/>
+        <w:adjustRightInd w:val="0"/>
+        <w:ind w:left="720" w:firstLine="720"/>
+        <w:rPr>
+          <w:rFonts w:cs="Consolas"/>
+          <w:color w:val="262626"/>
+        </w:rPr>
+      </w:pPr>
+    </w:p>
+    <w:p>
+      <w:pPr>
+        <w:widowControl w:val="0"/>
+        <w:autoSpaceDE w:val="0"/>
+        <w:autoSpaceDN w:val="0"/>
+        <w:adjustRightInd w:val="0"/>
+        <w:ind w:left="720" w:firstLine="720"/>
+        <w:rPr>
+          <w:rFonts w:cs="Consolas"/>
+          <w:color w:val="262626"/>
+        </w:rPr>
+      </w:pPr>
+      <w:r>
+        <w:rPr>
+          <w:rFonts w:cs="Consolas"/>
+          <w:color w:val="262626"/>
+        </w:rPr>
+        <w:t xml:space="preserve">SELECT </w:t>
+      </w:r>
+      <w:proofErr w:type="spellStart"/>
+      <w:r>
+        <w:rPr>
+          <w:rFonts w:cs="Consolas"/>
+          <w:color w:val="262626"/>
+        </w:rPr>
+        <w:t>user_name</w:t>
+      </w:r>
+      <w:proofErr w:type="spellEnd"/>
+      <w:r>
+        <w:rPr>
+          <w:rFonts w:cs="Consolas"/>
+          <w:color w:val="262626"/>
+        </w:rPr>
+        <w:t xml:space="preserve"> FROM users WHERE </w:t>
+      </w:r>
+      <w:proofErr w:type="spellStart"/>
+      <w:r>
+        <w:rPr>
+          <w:rFonts w:cs="Consolas"/>
+          <w:color w:val="262626"/>
+        </w:rPr>
+        <w:t>user_name</w:t>
+      </w:r>
+      <w:proofErr w:type="spellEnd"/>
+      <w:r>
+        <w:rPr>
+          <w:rFonts w:cs="Consolas"/>
+          <w:color w:val="262626"/>
+        </w:rPr>
+        <w:t xml:space="preserve"> =\''.$username.</w:t>
+      </w:r>
+    </w:p>
+    <w:p>
+      <w:pPr>
+        <w:widowControl w:val="0"/>
+        <w:autoSpaceDE w:val="0"/>
+        <w:autoSpaceDN w:val="0"/>
+        <w:adjustRightInd w:val="0"/>
+        <w:ind w:left="2160"/>
+        <w:rPr>
+          <w:rFonts w:cs="Consolas"/>
+          <w:color w:val="262626"/>
+        </w:rPr>
+      </w:pPr>
+    </w:p>
+    <w:p>
+      <w:pPr>
+        <w:widowControl w:val="0"/>
+        <w:autoSpaceDE w:val="0"/>
+        <w:autoSpaceDN w:val="0"/>
+        <w:adjustRightInd w:val="0"/>
+        <w:ind w:left="2160"/>
+        <w:rPr>
+          <w:rFonts w:cs="Consolas"/>
+          <w:color w:val="262626"/>
+        </w:rPr>
+      </w:pPr>
+      <w:r>
+        <w:rPr>
+          <w:rFonts w:cs="Consolas"/>
+          <w:color w:val="262626"/>
+        </w:rPr>
+        <w:t>-uses to check if the username is in the database and not unique</w:t>
+      </w:r>
+    </w:p>
+    <w:p>
+      <w:pPr>
+        <w:widowControl w:val="0"/>
+        <w:autoSpaceDE w:val="0"/>
+        <w:autoSpaceDN w:val="0"/>
+        <w:adjustRightInd w:val="0"/>
+        <w:rPr>
+          <w:rFonts w:cs="Consolas"/>
+          <w:color w:val="262626"/>
+        </w:rPr>
+      </w:pPr>
+    </w:p>
+    <w:p>
+      <w:pPr>
+        <w:widowControl w:val="0"/>
+        <w:autoSpaceDE w:val="0"/>
+        <w:autoSpaceDN w:val="0"/>
+        <w:adjustRightInd w:val="0"/>
+        <w:ind w:left="720" w:firstLine="720"/>
+        <w:rPr>
+          <w:rFonts w:cs="Consolas"/>
+          <w:color w:val="262626"/>
+        </w:rPr>
+      </w:pPr>
+      <w:r>
+        <w:rPr>
+          <w:rFonts w:cs="Consolas"/>
+          <w:color w:val="262626"/>
+        </w:rPr>
+        <w:t>Insert into users values (</w:t>
+      </w:r>
+      <w:r>
+        <w:rPr>
+          <w:rFonts w:cs="Consolas"/>
+          <w:color w:val="262626"/>
+        </w:rPr>
+        <w:t>$usernam</w:t>
+      </w:r>
+      <w:r>
+        <w:rPr>
+          <w:rFonts w:cs="Consolas"/>
+          <w:color w:val="262626"/>
+        </w:rPr>
+        <w:t>e, $password, NULL)</w:t>
+      </w:r>
+    </w:p>
+    <w:p>
+      <w:pPr>
+        <w:widowControl w:val="0"/>
+        <w:autoSpaceDE w:val="0"/>
+        <w:autoSpaceDN w:val="0"/>
+        <w:adjustRightInd w:val="0"/>
+        <w:ind w:left="720" w:firstLine="720"/>
+        <w:rPr>
+          <w:rFonts w:cs="Consolas"/>
+          <w:color w:val="262626"/>
+        </w:rPr>
+      </w:pPr>
+      <w:r>
+        <w:rPr>
+          <w:rFonts w:cs="Consolas"/>
+          <w:color w:val="262626"/>
+        </w:rPr>
+        <w:t xml:space="preserve">Insert into persons values($username, </w:t>
+      </w:r>
+      <w:r>
+        <w:rPr>
+          <w:rFonts w:cs="Consolas"/>
+          <w:color w:val="262626"/>
+        </w:rPr>
+        <w:t>$</w:t>
+      </w:r>
+      <w:proofErr w:type="spellStart"/>
+      <w:r>
+        <w:rPr>
+          <w:rFonts w:cs="Consolas"/>
+          <w:color w:val="262626"/>
+        </w:rPr>
+        <w:t>firs</w:t>
+      </w:r>
+      <w:r>
+        <w:rPr>
+          <w:rFonts w:cs="Consolas"/>
+          <w:color w:val="262626"/>
+        </w:rPr>
+        <w:t>tname</w:t>
+      </w:r>
+      <w:proofErr w:type="spellEnd"/>
+      <w:r>
+        <w:rPr>
+          <w:rFonts w:cs="Consolas"/>
+          <w:color w:val="262626"/>
+        </w:rPr>
+        <w:t>., $</w:t>
+      </w:r>
+      <w:proofErr w:type="spellStart"/>
+      <w:r>
+        <w:rPr>
+          <w:rFonts w:cs="Consolas"/>
+          <w:color w:val="262626"/>
+        </w:rPr>
+        <w:t>lastname</w:t>
+      </w:r>
+      <w:proofErr w:type="spellEnd"/>
+      <w:r>
+        <w:rPr>
+          <w:rFonts w:cs="Consolas"/>
+          <w:color w:val="262626"/>
+        </w:rPr>
+        <w:t>, $address., $email, $phone)</w:t>
+      </w:r>
+    </w:p>
+    <w:p>
+      <w:pPr>
+        <w:widowControl w:val="0"/>
+        <w:autoSpaceDE w:val="0"/>
+        <w:autoSpaceDN w:val="0"/>
+        <w:adjustRightInd w:val="0"/>
+        <w:ind w:left="720" w:firstLine="720"/>
+        <w:rPr>
+          <w:rFonts w:cs="Consolas"/>
+          <w:color w:val="262626"/>
+        </w:rPr>
+      </w:pPr>
+    </w:p>
+    <w:p>
+      <w:pPr>
+        <w:widowControl w:val="0"/>
+        <w:autoSpaceDE w:val="0"/>
+        <w:autoSpaceDN w:val="0"/>
+        <w:adjustRightInd w:val="0"/>
+        <w:ind w:left="2160"/>
+        <w:rPr>
+          <w:rFonts w:cs="Consolas"/>
+          <w:color w:val="262626"/>
+        </w:rPr>
+      </w:pPr>
+      <w:r>
+        <w:rPr>
+          <w:rFonts w:cs="Consolas"/>
+          <w:color w:val="262626"/>
+        </w:rPr>
+        <w:t>-Adding users to the users table and persons table in the database.</w:t>
+      </w:r>
+    </w:p>
+    <w:p>
+      <w:pPr>
+        <w:widowControl w:val="0"/>
+        <w:autoSpaceDE w:val="0"/>
+        <w:autoSpaceDN w:val="0"/>
+        <w:adjustRightInd w:val="0"/>
+        <w:ind w:left="720" w:firstLine="720"/>
+        <w:rPr>
+          <w:rFonts w:cs="Consolas"/>
+          <w:color w:val="262626"/>
+        </w:rPr>
+      </w:pPr>
     </w:p>
     <w:p>
       <w:pPr>
@@ -2099,6 +2623,10 @@
       </w:pPr>
     </w:p>
     <w:p>
+      <w:bookmarkStart w:id="0" w:name="_GoBack"/>
+      <w:bookmarkEnd w:id="0"/>
+    </w:p>
+    <w:p>
       <w:pPr>
         <w:pStyle w:val="Heading2"/>
       </w:pPr>
@@ -2351,7 +2879,6 @@
       </w:r>
     </w:p>
     <w:p/>
-    <w:bookmarkEnd w:id="0"/>
     <w:sectPr>
       <w:pgSz w:w="12240" w:h="15840"/>
       <w:pgMar w:top="1440" w:right="1800" w:bottom="1440" w:left="1800" w:header="708" w:footer="708" w:gutter="0"/>
@@ -3361,7 +3888,7 @@
 </file>
 
 <file path=customXml/itemProps1.xml><?xml version="1.0" encoding="utf-8"?>
-<ds:datastoreItem xmlns:ds="http://schemas.openxmlformats.org/officeDocument/2006/customXml" ds:itemID="{F8961CAD-9005-D348-9D46-E164044031D9}">
+<ds:datastoreItem xmlns:ds="http://schemas.openxmlformats.org/officeDocument/2006/customXml" ds:itemID="{458B2424-F365-5D45-871E-F7E24CEF2258}">
   <ds:schemaRefs>
     <ds:schemaRef ds:uri="http://schemas.openxmlformats.org/officeDocument/2006/bibliography"/>
   </ds:schemaRefs>

</xml_diff>